<commit_message>
sofrendo com aparecimento do campo fornecedor do projeto
</commit_message>
<xml_diff>
--- a/suporte/Relatório de Regras de Negócio solicitação ajustes.docx
+++ b/suporte/Relatório de Regras de Negócio solicitação ajustes.docx
@@ -2,6 +2,369 @@
 <file path=word/document.xml><?xml version="1.0" encoding="utf-8"?>
 <w:document xmlns:wpc="http://schemas.microsoft.com/office/word/2010/wordprocessingCanvas" xmlns:cx="http://schemas.microsoft.com/office/drawing/2014/chartex" xmlns:cx1="http://schemas.microsoft.com/office/drawing/2015/9/8/chartex" xmlns:cx2="http://schemas.microsoft.com/office/drawing/2015/10/21/chartex" xmlns:cx3="http://schemas.microsoft.com/office/drawing/2016/5/9/chartex" xmlns:cx4="http://schemas.microsoft.com/office/drawing/2016/5/10/chartex" xmlns:cx5="http://schemas.microsoft.com/office/drawing/2016/5/11/chartex" xmlns:cx6="http://schemas.microsoft.com/office/drawing/2016/5/12/chartex" xmlns:cx7="http://schemas.microsoft.com/office/drawing/2016/5/13/chartex" xmlns:cx8="http://schemas.microsoft.com/office/drawing/2016/5/14/chartex" xmlns:mc="http://schemas.openxmlformats.org/markup-compatibility/2006" xmlns:aink="http://schemas.microsoft.com/office/drawing/2016/ink" xmlns:am3d="http://schemas.microsoft.com/office/drawing/2017/model3d" xmlns:o="urn:schemas-microsoft-com:office:office" xmlns:oel="http://schemas.microsoft.com/office/2019/extlst" xmlns:r="http://schemas.openxmlformats.org/officeDocument/2006/relationships" xmlns:m="http://schemas.openxmlformats.org/officeDocument/2006/math" xmlns:v="urn:schemas-microsoft-com:vml" xmlns:wp14="http://schemas.microsoft.com/office/word/2010/wordprocessingDrawing" xmlns:wp="http://schemas.openxmlformats.org/drawingml/2006/wordprocessingDrawing" xmlns:w10="urn:schemas-microsoft-com:office:word" xmlns:w="http://schemas.openxmlformats.org/wordprocessingml/2006/main" xmlns:w14="http://schemas.microsoft.com/office/word/2010/wordml" xmlns:w15="http://schemas.microsoft.com/office/word/2012/wordml" xmlns:w16cex="http://schemas.microsoft.com/office/word/2018/wordml/cex" xmlns:w16cid="http://schemas.microsoft.com/office/word/2016/wordml/cid" xmlns:w16="http://schemas.microsoft.com/office/word/2018/wordml" xmlns:w16du="http://schemas.microsoft.com/office/word/2023/wordml/word16du" xmlns:w16sdtdh="http://schemas.microsoft.com/office/word/2020/wordml/sdtdatahash" xmlns:w16sdtfl="http://schemas.microsoft.com/office/word/2024/wordml/sdtformatlock" xmlns:w16se="http://schemas.microsoft.com/office/word/2015/wordml/symex" xmlns:wpg="http://schemas.microsoft.com/office/word/2010/wordprocessingGroup" xmlns:wpi="http://schemas.microsoft.com/office/word/2010/wordprocessingInk" xmlns:wne="http://schemas.microsoft.com/office/word/2006/wordml" xmlns:wps="http://schemas.microsoft.com/office/word/2010/wordprocessingShape" mc:Ignorable="w14 w15 w16se w16cid w16 w16cex w16sdtdh w16sdtfl w16du wp14">
   <w:body>
+    <w:p>
+      <w:pPr>
+        <w:rPr>
+          <w:b/>
+          <w:bCs/>
+        </w:rPr>
+      </w:pPr>
+      <w:r>
+        <w:rPr>
+          <w:b/>
+          <w:bCs/>
+          <w:highlight w:val="yellow"/>
+        </w:rPr>
+        <w:t>Prompt utilizado:</w:t>
+      </w:r>
+    </w:p>
+    <w:p>
+      <w:pPr>
+        <w:rPr>
+          <w:b/>
+          <w:bCs/>
+        </w:rPr>
+      </w:pPr>
+      <w:r>
+        <w:rPr>
+          <w:b/>
+          <w:bCs/>
+        </w:rPr>
+        <w:t>Crie um relatório detalhado que aborde as regras de negócio com base em todas as informações fornecidas acima</w:t>
+      </w:r>
+      <w:r>
+        <w:rPr>
+          <w:b/>
+          <w:bCs/>
+        </w:rPr>
+        <w:t xml:space="preserve"> </w:t>
+      </w:r>
+      <w:r>
+        <w:rPr>
+          <w:b/>
+          <w:bCs/>
+          <w:highlight w:val="yellow"/>
+        </w:rPr>
+        <w:t>(</w:t>
+      </w:r>
+      <w:r>
+        <w:rPr>
+          <w:b/>
+          <w:bCs/>
+        </w:rPr>
+        <w:t>as informações que foram fornecidas acima trata-se de uma instrução completa do ChatGPT para criar o aplicativo)</w:t>
+      </w:r>
+      <w:r>
+        <w:rPr>
+          <w:b/>
+          <w:bCs/>
+        </w:rPr>
+        <w:t>, contendo:</w:t>
+      </w:r>
+    </w:p>
+    <w:p>
+      <w:pPr>
+        <w:rPr>
+          <w:b/>
+          <w:bCs/>
+        </w:rPr>
+      </w:pPr>
+    </w:p>
+    <w:p>
+      <w:pPr>
+        <w:rPr>
+          <w:b/>
+          <w:bCs/>
+        </w:rPr>
+      </w:pPr>
+      <w:r>
+        <w:rPr>
+          <w:b/>
+          <w:bCs/>
+        </w:rPr>
+        <w:t>1. Introdução: breve contextualização sobre o tema e objetivo do relatório.</w:t>
+      </w:r>
+    </w:p>
+    <w:p>
+      <w:pPr>
+        <w:rPr>
+          <w:b/>
+          <w:bCs/>
+        </w:rPr>
+      </w:pPr>
+      <w:r>
+        <w:rPr>
+          <w:b/>
+          <w:bCs/>
+        </w:rPr>
+        <w:t>2. Levantamento de Informações: resumo estruturado dos dados e informações apresentados anteriormente.</w:t>
+      </w:r>
+    </w:p>
+    <w:p>
+      <w:pPr>
+        <w:rPr>
+          <w:b/>
+          <w:bCs/>
+        </w:rPr>
+      </w:pPr>
+      <w:r>
+        <w:rPr>
+          <w:b/>
+          <w:bCs/>
+        </w:rPr>
+        <w:t>3. Identificação das Regras de Negócio: descrição clara e objetiva de cada regra de negócio identificada, incluindo:</w:t>
+      </w:r>
+    </w:p>
+    <w:p>
+      <w:pPr>
+        <w:rPr>
+          <w:b/>
+          <w:bCs/>
+        </w:rPr>
+      </w:pPr>
+      <w:r>
+        <w:rPr>
+          <w:b/>
+          <w:bCs/>
+        </w:rPr>
+        <w:t xml:space="preserve">   3.1. Nome da Regra;</w:t>
+      </w:r>
+    </w:p>
+    <w:p>
+      <w:pPr>
+        <w:rPr>
+          <w:b/>
+          <w:bCs/>
+        </w:rPr>
+      </w:pPr>
+      <w:r>
+        <w:rPr>
+          <w:b/>
+          <w:bCs/>
+        </w:rPr>
+        <w:t xml:space="preserve">   3.2. Descrição detalhada;</w:t>
+      </w:r>
+    </w:p>
+    <w:p>
+      <w:pPr>
+        <w:rPr>
+          <w:b/>
+          <w:bCs/>
+        </w:rPr>
+      </w:pPr>
+      <w:r>
+        <w:rPr>
+          <w:b/>
+          <w:bCs/>
+        </w:rPr>
+        <w:t xml:space="preserve">   3.3. Justificativa e relevância;</w:t>
+      </w:r>
+    </w:p>
+    <w:p>
+      <w:pPr>
+        <w:rPr>
+          <w:b/>
+          <w:bCs/>
+        </w:rPr>
+      </w:pPr>
+      <w:r>
+        <w:rPr>
+          <w:b/>
+          <w:bCs/>
+        </w:rPr>
+        <w:t xml:space="preserve">   3.4. Exemplos de aplicação prática e possíveis exceções.</w:t>
+      </w:r>
+    </w:p>
+    <w:p>
+      <w:pPr>
+        <w:rPr>
+          <w:b/>
+          <w:bCs/>
+        </w:rPr>
+      </w:pPr>
+      <w:r>
+        <w:rPr>
+          <w:b/>
+          <w:bCs/>
+        </w:rPr>
+        <w:t>4. Impacto das Regras: análise dos impactos e benefícios esperados da aplicação de cada regra no contexto apresentado.</w:t>
+      </w:r>
+    </w:p>
+    <w:p>
+      <w:pPr>
+        <w:rPr>
+          <w:b/>
+          <w:bCs/>
+        </w:rPr>
+      </w:pPr>
+      <w:r>
+        <w:rPr>
+          <w:b/>
+          <w:bCs/>
+        </w:rPr>
+        <w:t>5. Considerações Finais: recomendações e observações relevantes.</w:t>
+      </w:r>
+    </w:p>
+    <w:p>
+      <w:pPr>
+        <w:rPr>
+          <w:b/>
+          <w:bCs/>
+        </w:rPr>
+      </w:pPr>
+      <w:r>
+        <w:rPr>
+          <w:b/>
+          <w:bCs/>
+        </w:rPr>
+        <w:t>6. Referências: cite, se necessário, fontes ou informações complementares utilizadas.</w:t>
+      </w:r>
+    </w:p>
+    <w:p>
+      <w:pPr>
+        <w:rPr>
+          <w:b/>
+          <w:bCs/>
+        </w:rPr>
+      </w:pPr>
+      <w:r>
+        <w:rPr>
+          <w:b/>
+          <w:bCs/>
+        </w:rPr>
+        <w:t xml:space="preserve">   </w:t>
+      </w:r>
+    </w:p>
+    <w:p>
+      <w:pPr>
+        <w:rPr>
+          <w:b/>
+          <w:bCs/>
+        </w:rPr>
+      </w:pPr>
+      <w:r>
+        <w:rPr>
+          <w:b/>
+          <w:bCs/>
+        </w:rPr>
+        <w:t>Formato do relatório:</w:t>
+      </w:r>
+    </w:p>
+    <w:p>
+      <w:pPr>
+        <w:rPr>
+          <w:b/>
+          <w:bCs/>
+        </w:rPr>
+      </w:pPr>
+      <w:r>
+        <w:rPr>
+          <w:b/>
+          <w:bCs/>
+        </w:rPr>
+        <w:t>- Estrutura organizada com títulos e subtítulos conforme itens acima;</w:t>
+      </w:r>
+    </w:p>
+    <w:p>
+      <w:pPr>
+        <w:rPr>
+          <w:b/>
+          <w:bCs/>
+        </w:rPr>
+      </w:pPr>
+      <w:r>
+        <w:rPr>
+          <w:b/>
+          <w:bCs/>
+        </w:rPr>
+        <w:t>- Linguagem formal, objetiva e técnica;</w:t>
+      </w:r>
+    </w:p>
+    <w:p>
+      <w:pPr>
+        <w:rPr>
+          <w:b/>
+          <w:bCs/>
+        </w:rPr>
+      </w:pPr>
+      <w:r>
+        <w:rPr>
+          <w:b/>
+          <w:bCs/>
+        </w:rPr>
+        <w:t>- Inclua tabelas ou diagramas, caso possam facilitar o entendimento;</w:t>
+      </w:r>
+    </w:p>
+    <w:p>
+      <w:pPr>
+        <w:rPr>
+          <w:b/>
+          <w:bCs/>
+        </w:rPr>
+      </w:pPr>
+      <w:r>
+        <w:rPr>
+          <w:b/>
+          <w:bCs/>
+        </w:rPr>
+        <w:t>- O relatório deve ser claro e detalhado, adequado para apresentação a gestores ou analistas de negócios;</w:t>
+      </w:r>
+    </w:p>
+    <w:p>
+      <w:pPr>
+        <w:rPr>
+          <w:b/>
+          <w:bCs/>
+        </w:rPr>
+      </w:pPr>
+      <w:r>
+        <w:rPr>
+          <w:b/>
+          <w:bCs/>
+        </w:rPr>
+        <w:t>- Indique possíveis pontos de atenção ou limitações identificadas durante a análise.</w:t>
+      </w:r>
+    </w:p>
+    <w:p>
+      <w:pPr>
+        <w:rPr>
+          <w:b/>
+          <w:bCs/>
+        </w:rPr>
+      </w:pPr>
+    </w:p>
+    <w:p>
+      <w:pPr>
+        <w:rPr>
+          <w:b/>
+          <w:bCs/>
+        </w:rPr>
+      </w:pPr>
+      <w:r>
+        <w:rPr>
+          <w:b/>
+          <w:bCs/>
+        </w:rPr>
+        <w:lastRenderedPageBreak/>
+        <w:t>Valide se todas as regras de negócio descritas estão alinhadas com as informações fornecidas anteriormente e proponha ajustes caso haja incoerências.</w:t>
+      </w:r>
+    </w:p>
+    <w:p>
+      <w:pPr>
+        <w:rPr>
+          <w:b/>
+          <w:bCs/>
+        </w:rPr>
+      </w:pPr>
+      <w:r>
+        <w:rPr>
+          <w:b/>
+          <w:bCs/>
+          <w:highlight w:val="yellow"/>
+        </w:rPr>
+        <w:t>resposta</w:t>
+      </w:r>
+    </w:p>
     <w:p>
       <w:pPr>
         <w:rPr>
@@ -243,6 +606,7 @@
         </w:numPr>
       </w:pPr>
       <w:r>
+        <w:lastRenderedPageBreak/>
         <w:t>Email</w:t>
       </w:r>
     </w:p>
@@ -285,7 +649,6 @@
         </w:numPr>
       </w:pPr>
       <w:r>
-        <w:lastRenderedPageBreak/>
         <w:t>Nome (nome do projeto)</w:t>
       </w:r>
     </w:p>
@@ -637,6 +1000,7 @@
           <w:b/>
           <w:bCs/>
         </w:rPr>
+        <w:lastRenderedPageBreak/>
         <w:t>Armazenamento de Mídia:</w:t>
       </w:r>
       <w:r>
@@ -695,7 +1059,6 @@
     </w:p>
     <w:p>
       <w:r>
-        <w:lastRenderedPageBreak/>
         <w:t>Cadastro e Manutenção de Fornecedores</w:t>
       </w:r>
     </w:p>
@@ -898,6 +1261,7 @@
           <w:b/>
           <w:bCs/>
         </w:rPr>
+        <w:lastRenderedPageBreak/>
         <w:t>Descrição detalhada</w:t>
       </w:r>
     </w:p>
@@ -918,7 +1282,6 @@
           <w:b/>
           <w:bCs/>
         </w:rPr>
-        <w:lastRenderedPageBreak/>
         <w:t>Justificativa e relevância</w:t>
       </w:r>
     </w:p>
@@ -1083,7 +1446,11 @@
     </w:p>
     <w:p>
       <w:r>
-        <w:t>O sistema deve capturar e gerenciar todo o ciclo de vida de uma solicitação de ajuste, desde sua criação até sua resolução. Cada solicitação deve receber um número único de chamado e registrar a data de criação automaticamente. O formulário deve capturar informações detalhadas sobre o problema, incluindo o ambiente, tipo de usuário afetado, rota para a tela, descrição do problema, justificativa e possíveis soluções.</w:t>
+        <w:t xml:space="preserve">O sistema deve capturar e gerenciar todo o ciclo de vida de uma solicitação de ajuste, desde sua criação até sua resolução. Cada solicitação deve receber um número único de chamado e registrar a data de criação automaticamente. O formulário deve capturar informações detalhadas sobre o problema, incluindo o </w:t>
+      </w:r>
+      <w:r>
+        <w:lastRenderedPageBreak/>
+        <w:t>ambiente, tipo de usuário afetado, rota para a tela, descrição do problema, justificativa e possíveis soluções.</w:t>
       </w:r>
     </w:p>
     <w:p>
@@ -1108,7 +1475,6 @@
     </w:p>
     <w:p>
       <w:r>
-        <w:lastRenderedPageBreak/>
         <w:t>Um registro completo e detalhado das solicitações de ajustes é fundamental para garantir a correta compreensão do problema pelo fornecedor, acelerar o processo de resolução e manter um histórico que pode ser útil para solicitações similares no futuro. O acompanhamento do ciclo de vida completo permite análises de eficiência e identificação de padrões de problemas.</w:t>
       </w:r>
     </w:p>
@@ -1272,6 +1638,7 @@
     </w:p>
     <w:p>
       <w:r>
+        <w:lastRenderedPageBreak/>
         <w:t>Evidências visuais são frequentemente essenciais para a correta compreensão e diagnóstico de problemas em aplicativos. Uma imagem ou vídeo mostrando o comportamento errático pode transmitir informações que seriam difíceis de descrever apenas em texto, reduzindo a necessidade de esclarecimentos adicionais e acelerando o processo de resolução.</w:t>
       </w:r>
     </w:p>
@@ -1296,7 +1663,6 @@
           <w:b/>
           <w:bCs/>
         </w:rPr>
-        <w:lastRenderedPageBreak/>
         <w:t>Aplicação prática:</w:t>
       </w:r>
     </w:p>
@@ -1459,6 +1825,7 @@
           <w:b/>
           <w:bCs/>
         </w:rPr>
+        <w:lastRenderedPageBreak/>
         <w:t>Exemplos de aplicação prática e possíveis exceções</w:t>
       </w:r>
     </w:p>
@@ -1490,7 +1857,6 @@
         </w:numPr>
       </w:pPr>
       <w:r>
-        <w:lastRenderedPageBreak/>
         <w:t>Identificação de que 80% dos problemas reportados para o "App Vendas" ocorrem no módulo de pagamento</w:t>
       </w:r>
     </w:p>
@@ -1621,6 +1987,7 @@
           <w:b/>
           <w:bCs/>
         </w:rPr>
+        <w:lastRenderedPageBreak/>
         <w:t>4.3. Rastreabilidade e Análise</w:t>
       </w:r>
     </w:p>
@@ -1631,7 +1998,6 @@
     </w:p>
     <w:p>
       <w:r>
-        <w:lastRenderedPageBreak/>
         <w:t>Estas análises serão valiosas para a tomada de decisões estratégicas, como a alocação de recursos, a priorização de melhorias e a avaliação de fornecedores, contribuindo para uma gestão mais eficiente e eficaz dos aplicativos.</w:t>
       </w:r>
     </w:p>
@@ -2340,7 +2706,11 @@
     </w:p>
     <w:p>
       <w:r>
-        <w:t>O MVP proposto para o sistema de solicitação de ajustes representa uma solução abrangente para os desafios enfrentados pelo analista na gestão das demandas direcionadas aos fornecedores de aplicativos. A implementação das regras de negócio identificadas resultará em um sistema que não apenas otimiza o fluxo de trabalho atual, mas também oferece ferramentas para análises estratégicas e melhorias contínuas no processo.</w:t>
+        <w:t xml:space="preserve">O MVP proposto para o sistema de solicitação de ajustes representa uma solução abrangente para os desafios enfrentados pelo analista na gestão das demandas </w:t>
+      </w:r>
+      <w:r>
+        <w:lastRenderedPageBreak/>
+        <w:t>direcionadas aos fornecedores de aplicativos. A implementação das regras de negócio identificadas resultará em um sistema que não apenas otimiza o fluxo de trabalho atual, mas também oferece ferramentas para análises estratégicas e melhorias contínuas no processo.</w:t>
       </w:r>
     </w:p>
     <w:p>
@@ -2370,7 +2740,6 @@
           <w:b/>
           <w:bCs/>
         </w:rPr>
-        <w:lastRenderedPageBreak/>
         <w:t>Implementação Gradual</w:t>
       </w:r>
       <w:r>
@@ -2510,7 +2879,11 @@
     </w:p>
     <w:p>
       <w:r>
-        <w:t>O sistema de solicitação de ajustes, construído sobre as regras de negócio aqui detalhadas, tem o potencial de transformar significativamente a gestão de demandas para ajustes em aplicativos, oferecendo não apenas ganhos imediatos em eficiência operacional, mas também bases sólidas para análises estratégicas e melhorias contínuas nos processos e na qualidade dos aplicativos mantidos.</w:t>
+        <w:t xml:space="preserve">O sistema de solicitação de ajustes, construído sobre as regras de negócio aqui detalhadas, tem o potencial de transformar significativamente a gestão de demandas para ajustes em aplicativos, oferecendo não apenas ganhos imediatos </w:t>
+      </w:r>
+      <w:r>
+        <w:lastRenderedPageBreak/>
+        <w:t>em eficiência operacional, mas também bases sólidas para análises estratégicas e melhorias contínuas nos processos e na qualidade dos aplicativos mantidos.</w:t>
       </w:r>
     </w:p>
     <w:p>
@@ -2547,7 +2920,6 @@
         </w:numPr>
       </w:pPr>
       <w:r>
-        <w:lastRenderedPageBreak/>
         <w:t>Estrutura de dados e campos do formulário definidos na especificação inicial.</w:t>
       </w:r>
     </w:p>
@@ -2619,7 +2991,7 @@
     <w:p>
       <w:r>
         <w:pict w14:anchorId="34BA605F">
-          <v:rect id="_x0000_i1031" style="width:0;height:1.5pt" o:hralign="center" o:hrstd="t" o:hrnoshade="t" o:hr="t" fillcolor="black" stroked="f"/>
+          <v:rect id="_x0000_i1025" style="width:0;height:1.5pt" o:hralign="center" o:hrstd="t" o:hrnoshade="t" o:hr="t" fillcolor="black" stroked="f"/>
         </w:pict>
       </w:r>
     </w:p>
@@ -5723,6 +6095,7 @@
   <w:style w:type="character" w:default="1" w:styleId="Fontepargpadro">
     <w:name w:val="Default Paragraph Font"/>
     <w:uiPriority w:val="1"/>
+    <w:semiHidden/>
     <w:unhideWhenUsed/>
   </w:style>
   <w:style w:type="table" w:default="1" w:styleId="Tabelanormal">

</xml_diff>